<commit_message>
maj de tous les fichiers
</commit_message>
<xml_diff>
--- a/L1/S1_OMM_SPEV100_biologie cellulaire.docx
+++ b/L1/S1_OMM_SPEV100_biologie cellulaire.docx
@@ -1298,10 +1298,7 @@
           </w:tcPr>
           <w:p>
             <w:r>
-              <w:t>Protéine intramembranaire par une l</w:t>
-            </w:r>
-            <w:r>
-              <w:t>iaison non covalente</w:t>
+              <w:t>Protéine intramembranaire par une liaison non covalente</w:t>
             </w:r>
           </w:p>
         </w:tc>
@@ -1864,10 +1861,7 @@
           </w:tcPr>
           <w:p>
             <w:r>
-              <w:t xml:space="preserve">Pore nucléique (entre 3000 à 4000) notamment les molécules </w:t>
-            </w:r>
-            <w:r>
-              <w:t>de masse supérieure à 50 000 Da.</w:t>
+              <w:t>Pore nucléique (entre 3000 à 4000) notamment les molécules de masse supérieure à 50 000 Da.</w:t>
             </w:r>
           </w:p>
         </w:tc>
@@ -1935,10 +1929,7 @@
           </w:tcPr>
           <w:p>
             <w:r>
-              <w:t>10% d’hétérochromatine e</w:t>
-            </w:r>
-            <w:r>
-              <w:t>n périphérie</w:t>
+              <w:t>10% d’hétérochromatine en périphérie</w:t>
             </w:r>
           </w:p>
         </w:tc>
@@ -1948,10 +1939,7 @@
           </w:tcPr>
           <w:p>
             <w:r>
-              <w:t>90% d’euchromatine a</w:t>
-            </w:r>
-            <w:r>
-              <w:t>u centre</w:t>
+              <w:t>90% d’euchromatine au centre</w:t>
             </w:r>
           </w:p>
         </w:tc>
@@ -3323,13 +3311,7 @@
               <w:ind w:left="0"/>
             </w:pPr>
             <w:r>
-              <w:t xml:space="preserve">Réticulum rugueux (RER) dont la surface est </w:t>
-            </w:r>
-            <w:r>
-              <w:t>parsemée ribosomes</w:t>
-            </w:r>
-            <w:r>
-              <w:t xml:space="preserve"> </w:t>
+              <w:t xml:space="preserve">Réticulum rugueux (RER) dont la surface est parsemée ribosomes </w:t>
             </w:r>
           </w:p>
         </w:tc>
@@ -3343,10 +3325,7 @@
               <w:ind w:left="0"/>
             </w:pPr>
             <w:r>
-              <w:t>Réticulum lisse (REG) forme un r</w:t>
-            </w:r>
-            <w:r>
-              <w:t>éseau tubulaire</w:t>
+              <w:t>Réticulum lisse (REG) forme un réseau tubulaire</w:t>
             </w:r>
           </w:p>
         </w:tc>
@@ -6145,13 +6124,7 @@
           </w:tcPr>
           <w:p>
             <w:r>
-              <w:t>Anabolisme (s</w:t>
-            </w:r>
-            <w:r>
-              <w:t>ynthèse de molécules</w:t>
-            </w:r>
-            <w:r>
-              <w:t>)</w:t>
+              <w:t>Anabolisme (synthèse de molécules)</w:t>
             </w:r>
           </w:p>
         </w:tc>
@@ -6161,13 +6134,7 @@
           </w:tcPr>
           <w:p>
             <w:r>
-              <w:t>Catabolisme (d</w:t>
-            </w:r>
-            <w:r>
-              <w:t>égradation des molécules</w:t>
-            </w:r>
-            <w:r>
-              <w:t>)</w:t>
+              <w:t>Catabolisme (dégradation des molécules)</w:t>
             </w:r>
           </w:p>
         </w:tc>
@@ -6940,15 +6907,7 @@
     </w:p>
     <w:p>
       <w:r>
-        <w:t xml:space="preserve">Elle est composée de trois types de protéines (lamine </w:t>
-      </w:r>
-      <w:proofErr w:type="gramStart"/>
-      <w:r>
-        <w:t>a</w:t>
-      </w:r>
-      <w:proofErr w:type="gramEnd"/>
-      <w:r>
-        <w:t>, b et c) qui se présente sous la forme d'un diamètre de 5nm.</w:t>
+        <w:t>Elle est composée de trois types de protéines (lamine a, b et c) qui se présente sous la forme d'un diamètre de 5nm.</w:t>
       </w:r>
     </w:p>
     <w:p>
@@ -7447,6 +7406,11 @@
     </w:tbl>
     <w:p>
       <w:r>
+        <w:t>La division cellulaire est une étape du cycle cellulaire qui n’est pas obligatoire dans la vie d’une cellule mais elle est essentiellement pour le développement et le remplacement des cellules mortes ou abîmés d’un organisme.</w:t>
+      </w:r>
+    </w:p>
+    <w:p>
+      <w:r>
         <w:t>La fréquence se divise dépend du type cellulaire :</w:t>
       </w:r>
     </w:p>
@@ -7882,6 +7846,7 @@
         </w:numPr>
       </w:pPr>
       <w:r>
+        <w:lastRenderedPageBreak/>
         <w:t>Les centrosomes commencent à s'éloigner.</w:t>
       </w:r>
     </w:p>
@@ -7918,7 +7883,6 @@
         </w:numPr>
       </w:pPr>
       <w:r>
-        <w:lastRenderedPageBreak/>
         <w:t>Disparition de l’enveloppe nucléique.</w:t>
       </w:r>
     </w:p>
@@ -9022,13 +8986,7 @@
           </w:tcPr>
           <w:p>
             <w:r>
-              <w:t>Épiderme (tissu é</w:t>
-            </w:r>
-            <w:r>
-              <w:t>pithélial</w:t>
-            </w:r>
-            <w:r>
-              <w:t>)</w:t>
+              <w:t>Épiderme (tissu épithélial)</w:t>
             </w:r>
           </w:p>
         </w:tc>
@@ -9038,13 +8996,7 @@
           </w:tcPr>
           <w:p>
             <w:r>
-              <w:t>Derme (tissu c</w:t>
-            </w:r>
-            <w:r>
-              <w:t>onjonctif</w:t>
-            </w:r>
-            <w:r>
-              <w:t>)</w:t>
+              <w:t>Derme (tissu conjonctif)</w:t>
             </w:r>
           </w:p>
         </w:tc>

</xml_diff>